<commit_message>
add ethics doc classifier
</commit_message>
<xml_diff>
--- a/GSERM_NLP_syllabus_remote.docx
+++ b/GSERM_NLP_syllabus_remote.docx
@@ -1,6 +1,6 @@
 
 <file path=word/document.xml><?xml version="1.0" encoding="utf-8"?>
-<w:document xmlns:wpc="http://schemas.microsoft.com/office/word/2010/wordprocessingCanvas" xmlns:cx="http://schemas.microsoft.com/office/drawing/2014/chartex" xmlns:cx1="http://schemas.microsoft.com/office/drawing/2015/9/8/chartex" xmlns:cx2="http://schemas.microsoft.com/office/drawing/2015/10/21/chartex" xmlns:cx3="http://schemas.microsoft.com/office/drawing/2016/5/9/chartex" xmlns:cx4="http://schemas.microsoft.com/office/drawing/2016/5/10/chartex" xmlns:cx5="http://schemas.microsoft.com/office/drawing/2016/5/11/chartex" xmlns:cx6="http://schemas.microsoft.com/office/drawing/2016/5/12/chartex" xmlns:cx7="http://schemas.microsoft.com/office/drawing/2016/5/13/chartex" xmlns:cx8="http://schemas.microsoft.com/office/drawing/2016/5/14/chartex" xmlns:mc="http://schemas.openxmlformats.org/markup-compatibility/2006" xmlns:aink="http://schemas.microsoft.com/office/drawing/2016/ink" xmlns:am3d="http://schemas.microsoft.com/office/drawing/2017/model3d" xmlns:o="urn:schemas-microsoft-com:office:office" xmlns:r="http://schemas.openxmlformats.org/officeDocument/2006/relationships" xmlns:m="http://schemas.openxmlformats.org/officeDocument/2006/math" xmlns:v="urn:schemas-microsoft-com:vml" xmlns:wp14="http://schemas.microsoft.com/office/word/2010/wordprocessingDrawing" xmlns:wp="http://schemas.openxmlformats.org/drawingml/2006/wordprocessingDrawing" xmlns:w10="urn:schemas-microsoft-com:office:word" xmlns:w="http://schemas.openxmlformats.org/wordprocessingml/2006/main" xmlns:w14="http://schemas.microsoft.com/office/word/2010/wordml" xmlns:w15="http://schemas.microsoft.com/office/word/2012/wordml" xmlns:w16cex="http://schemas.microsoft.com/office/word/2018/wordml/cex" xmlns:w16cid="http://schemas.microsoft.com/office/word/2016/wordml/cid" xmlns:w16="http://schemas.microsoft.com/office/word/2018/wordml" xmlns:w16se="http://schemas.microsoft.com/office/word/2015/wordml/symex" xmlns:wpg="http://schemas.microsoft.com/office/word/2010/wordprocessingGroup" xmlns:wpi="http://schemas.microsoft.com/office/word/2010/wordprocessingInk" xmlns:wne="http://schemas.microsoft.com/office/word/2006/wordml" xmlns:wps="http://schemas.microsoft.com/office/word/2010/wordprocessingShape" mc:Ignorable="w14 w15 w16se w16cid w16 w16cex wp14">
+<w:document xmlns:wpc="http://schemas.microsoft.com/office/word/2010/wordprocessingCanvas" xmlns:cx="http://schemas.microsoft.com/office/drawing/2014/chartex" xmlns:cx1="http://schemas.microsoft.com/office/drawing/2015/9/8/chartex" xmlns:cx2="http://schemas.microsoft.com/office/drawing/2015/10/21/chartex" xmlns:cx3="http://schemas.microsoft.com/office/drawing/2016/5/9/chartex" xmlns:cx4="http://schemas.microsoft.com/office/drawing/2016/5/10/chartex" xmlns:cx5="http://schemas.microsoft.com/office/drawing/2016/5/11/chartex" xmlns:cx6="http://schemas.microsoft.com/office/drawing/2016/5/12/chartex" xmlns:cx7="http://schemas.microsoft.com/office/drawing/2016/5/13/chartex" xmlns:cx8="http://schemas.microsoft.com/office/drawing/2016/5/14/chartex" xmlns:mc="http://schemas.openxmlformats.org/markup-compatibility/2006" xmlns:aink="http://schemas.microsoft.com/office/drawing/2016/ink" xmlns:am3d="http://schemas.microsoft.com/office/drawing/2017/model3d" xmlns:o="urn:schemas-microsoft-com:office:office" xmlns:r="http://schemas.openxmlformats.org/officeDocument/2006/relationships" xmlns:m="http://schemas.openxmlformats.org/officeDocument/2006/math" xmlns:v="urn:schemas-microsoft-com:vml" xmlns:wp14="http://schemas.microsoft.com/office/word/2010/wordprocessingDrawing" xmlns:wp="http://schemas.openxmlformats.org/drawingml/2006/wordprocessingDrawing" xmlns:w10="urn:schemas-microsoft-com:office:word" xmlns:w="http://schemas.openxmlformats.org/wordprocessingml/2006/main" xmlns:w14="http://schemas.microsoft.com/office/word/2010/wordml" xmlns:w15="http://schemas.microsoft.com/office/word/2012/wordml" xmlns:w16cex="http://schemas.microsoft.com/office/word/2018/wordml/cex" xmlns:w16cid="http://schemas.microsoft.com/office/word/2016/wordml/cid" xmlns:w16="http://schemas.microsoft.com/office/word/2018/wordml" xmlns:w16sdtdh="http://schemas.microsoft.com/office/word/2020/wordml/sdtdatahash" xmlns:w16se="http://schemas.microsoft.com/office/word/2015/wordml/symex" xmlns:wpg="http://schemas.microsoft.com/office/word/2010/wordprocessingGroup" xmlns:wpi="http://schemas.microsoft.com/office/word/2010/wordprocessingInk" xmlns:wne="http://schemas.microsoft.com/office/word/2006/wordml" xmlns:wps="http://schemas.microsoft.com/office/word/2010/wordprocessingShape" mc:Ignorable="w14 w15 w16se w16cid w16 w16cex w16sdtdh wp14">
   <w:body>
     <w:p>
       <w:pPr>
@@ -914,19 +914,6 @@
     </w:p>
     <w:p>
       <w:pPr>
-        <w:rPr>
-          <w:rFonts w:asciiTheme="minorHAnsi" w:hAnsiTheme="minorHAnsi" w:cstheme="minorHAnsi"/>
-        </w:rPr>
-      </w:pPr>
-      <w:r>
-        <w:rPr>
-          <w:rFonts w:asciiTheme="minorHAnsi" w:hAnsiTheme="minorHAnsi" w:cstheme="minorHAnsi"/>
-        </w:rPr>
-        <w:t>You must register for each live zoom session.  This is required in lieu of manual attendance taking.</w:t>
-      </w:r>
-    </w:p>
-    <w:p>
-      <w:pPr>
         <w:pStyle w:val="Heading2"/>
         <w:rPr>
           <w:rFonts w:asciiTheme="minorHAnsi" w:hAnsiTheme="minorHAnsi" w:cstheme="minorHAnsi"/>
@@ -968,6 +955,38 @@
           <w:rFonts w:asciiTheme="minorHAnsi" w:hAnsiTheme="minorHAnsi" w:cstheme="minorHAnsi"/>
         </w:rPr>
         <w:t xml:space="preserve">niversity’s code of Academic Integrity found </w:t>
+      </w:r>
+      <w:r>
+        <w:fldChar w:fldCharType="begin"/>
+      </w:r>
+      <w:r>
+        <w:instrText xml:space="preserve"> HYPERLINK "https://www.unisg.ch/-/media/dateien/unisg/forschung</w:instrText>
+      </w:r>
+      <w:r>
+        <w:instrText xml:space="preserve">/forschen-an-der-hsg/ethikkommission/richtlinien-integrit%C3%A4t-wissenschaft20150224-en.pdf" </w:instrText>
+      </w:r>
+      <w:r>
+        <w:fldChar w:fldCharType="separate"/>
+      </w:r>
+      <w:r>
+        <w:rPr>
+          <w:rStyle w:val="Hyperlink"/>
+          <w:rFonts w:asciiTheme="minorHAnsi" w:hAnsiTheme="minorHAnsi" w:cstheme="minorHAnsi"/>
+        </w:rPr>
+        <w:t>here</w:t>
+      </w:r>
+      <w:r>
+        <w:rPr>
+          <w:rStyle w:val="Hyperlink"/>
+          <w:rFonts w:asciiTheme="minorHAnsi" w:hAnsiTheme="minorHAnsi" w:cstheme="minorHAnsi"/>
+        </w:rPr>
+        <w:fldChar w:fldCharType="end"/>
+      </w:r>
+      <w:r>
+        <w:rPr>
+          <w:rFonts w:asciiTheme="minorHAnsi" w:hAnsiTheme="minorHAnsi" w:cstheme="minorHAnsi"/>
+        </w:rPr>
+        <w:t xml:space="preserve"> for University of St Gallen and </w:t>
       </w:r>
       <w:hyperlink r:id="rId8" w:history="1">
         <w:r>
@@ -975,27 +994,52 @@
             <w:rStyle w:val="Hyperlink"/>
             <w:rFonts w:asciiTheme="minorHAnsi" w:hAnsiTheme="minorHAnsi" w:cstheme="minorHAnsi"/>
           </w:rPr>
-          <w:t>her</w:t>
-        </w:r>
-        <w:r>
-          <w:rPr>
-            <w:rStyle w:val="Hyperlink"/>
-            <w:rFonts w:asciiTheme="minorHAnsi" w:hAnsiTheme="minorHAnsi" w:cstheme="minorHAnsi"/>
-          </w:rPr>
-          <w:t>e</w:t>
+          <w:t>here</w:t>
         </w:r>
       </w:hyperlink>
       <w:r>
         <w:rPr>
           <w:rFonts w:asciiTheme="minorHAnsi" w:hAnsiTheme="minorHAnsi" w:cstheme="minorHAnsi"/>
         </w:rPr>
-        <w:t>.  Cheating on individually assigned reading, exercises, lab w</w:t>
-      </w:r>
-      <w:r>
-        <w:rPr>
-          <w:rFonts w:asciiTheme="minorHAnsi" w:hAnsiTheme="minorHAnsi" w:cstheme="minorHAnsi"/>
-        </w:rPr>
-        <w:t>ork or the final examination is considered a violation of the University code of conduct.</w:t>
+        <w:t xml:space="preserve"> for the University of Ljubljana.</w:t>
+      </w:r>
+      <w:r>
+        <w:rPr>
+          <w:rFonts w:asciiTheme="minorHAnsi" w:hAnsiTheme="minorHAnsi" w:cstheme="minorHAnsi"/>
+        </w:rPr>
+        <w:t xml:space="preserve">  Cheating on individually assigned reading, exercises, lab w</w:t>
+      </w:r>
+      <w:r>
+        <w:rPr>
+          <w:rFonts w:asciiTheme="minorHAnsi" w:hAnsiTheme="minorHAnsi" w:cstheme="minorHAnsi"/>
+        </w:rPr>
+        <w:t>ork or the final examination</w:t>
+      </w:r>
+      <w:r>
+        <w:rPr>
+          <w:rFonts w:asciiTheme="minorHAnsi" w:hAnsiTheme="minorHAnsi" w:cstheme="minorHAnsi"/>
+        </w:rPr>
+        <w:t xml:space="preserve"> or </w:t>
+      </w:r>
+      <w:proofErr w:type="gramStart"/>
+      <w:r>
+        <w:rPr>
+          <w:rFonts w:asciiTheme="minorHAnsi" w:hAnsiTheme="minorHAnsi" w:cstheme="minorHAnsi"/>
+        </w:rPr>
+        <w:t xml:space="preserve">case </w:t>
+      </w:r>
+      <w:r>
+        <w:rPr>
+          <w:rFonts w:asciiTheme="minorHAnsi" w:hAnsiTheme="minorHAnsi" w:cstheme="minorHAnsi"/>
+        </w:rPr>
+        <w:t xml:space="preserve"> is</w:t>
+      </w:r>
+      <w:proofErr w:type="gramEnd"/>
+      <w:r>
+        <w:rPr>
+          <w:rFonts w:asciiTheme="minorHAnsi" w:hAnsiTheme="minorHAnsi" w:cstheme="minorHAnsi"/>
+        </w:rPr>
+        <w:t xml:space="preserve"> considered a violation of the University code of conduct.</w:t>
       </w:r>
     </w:p>
     <w:p>
@@ -1147,7 +1191,21 @@
         <w:rPr>
           <w:rFonts w:asciiTheme="minorHAnsi" w:hAnsiTheme="minorHAnsi" w:cstheme="minorHAnsi"/>
         </w:rPr>
-        <w:t>A course grade will be assigned on the basis of student performance o</w:t>
+        <w:t xml:space="preserve">A course grade will be assigned </w:t>
+      </w:r>
+      <w:proofErr w:type="gramStart"/>
+      <w:r>
+        <w:rPr>
+          <w:rFonts w:asciiTheme="minorHAnsi" w:hAnsiTheme="minorHAnsi" w:cstheme="minorHAnsi"/>
+        </w:rPr>
+        <w:t>on the basis of</w:t>
+      </w:r>
+      <w:proofErr w:type="gramEnd"/>
+      <w:r>
+        <w:rPr>
+          <w:rFonts w:asciiTheme="minorHAnsi" w:hAnsiTheme="minorHAnsi" w:cstheme="minorHAnsi"/>
+        </w:rPr>
+        <w:t xml:space="preserve"> student performance o</w:t>
       </w:r>
       <w:r>
         <w:rPr>
@@ -1165,7 +1223,13 @@
         <w:rPr>
           <w:rFonts w:asciiTheme="minorHAnsi" w:hAnsiTheme="minorHAnsi" w:cstheme="minorHAnsi"/>
         </w:rPr>
-        <w:t>une 27,</w:t>
+        <w:t>anuary 21</w:t>
+      </w:r>
+      <w:r>
+        <w:rPr>
+          <w:rFonts w:asciiTheme="minorHAnsi" w:hAnsiTheme="minorHAnsi" w:cstheme="minorHAnsi"/>
+        </w:rPr>
+        <w:t>,</w:t>
       </w:r>
       <w:r>
         <w:rPr>
@@ -1177,7 +1241,7 @@
         <w:rPr>
           <w:rFonts w:asciiTheme="minorHAnsi" w:hAnsiTheme="minorHAnsi" w:cstheme="minorHAnsi"/>
         </w:rPr>
-        <w:t>1</w:t>
+        <w:t>2</w:t>
       </w:r>
       <w:r>
         <w:rPr>
@@ -1286,7 +1350,6 @@
         <w:rPr>
           <w:rFonts w:asciiTheme="minorHAnsi" w:hAnsiTheme="minorHAnsi" w:cstheme="minorHAnsi"/>
         </w:rPr>
-        <w:lastRenderedPageBreak/>
         <w:t>Friday homework challenge 20%</w:t>
       </w:r>
     </w:p>
@@ -1305,6 +1368,7 @@
         <w:rPr>
           <w:rFonts w:asciiTheme="minorHAnsi" w:hAnsiTheme="minorHAnsi" w:cstheme="minorHAnsi"/>
         </w:rPr>
+        <w:lastRenderedPageBreak/>
         <w:t>NLP Case Study Script and Slides 20%</w:t>
       </w:r>
     </w:p>
@@ -1809,6 +1873,12 @@
           <w:rFonts w:asciiTheme="minorHAnsi" w:hAnsiTheme="minorHAnsi" w:cstheme="minorHAnsi"/>
         </w:rPr>
       </w:pPr>
+      <w:r>
+        <w:rPr>
+          <w:rFonts w:asciiTheme="minorHAnsi" w:hAnsiTheme="minorHAnsi" w:cstheme="minorHAnsi"/>
+        </w:rPr>
+        <w:t>The basic schedule is below.  However, deviations and changes will occur to improve learning.  Further there is an optional lab after Monday for students to bring individual questions related to their specific work, or other inquiries.</w:t>
+      </w:r>
     </w:p>
     <w:tbl>
       <w:tblPr>
@@ -1855,32 +1925,7 @@
               <w:rPr>
                 <w:rFonts w:asciiTheme="minorHAnsi" w:hAnsiTheme="minorHAnsi" w:cstheme="minorHAnsi"/>
               </w:rPr>
-              <w:t>Recorded Session Topic</w:t>
-            </w:r>
-          </w:p>
-          <w:p>
-            <w:pPr>
-              <w:rPr>
-                <w:rFonts w:asciiTheme="minorHAnsi" w:hAnsiTheme="minorHAnsi" w:cstheme="minorHAnsi"/>
-              </w:rPr>
-            </w:pPr>
-            <w:r>
-              <w:rPr>
-                <w:rFonts w:asciiTheme="minorHAnsi" w:hAnsiTheme="minorHAnsi" w:cstheme="minorHAnsi"/>
-              </w:rPr>
-              <w:t>Suggested 9:</w:t>
-            </w:r>
-            <w:r>
-              <w:rPr>
-                <w:rFonts w:asciiTheme="minorHAnsi" w:hAnsiTheme="minorHAnsi" w:cstheme="minorHAnsi"/>
-              </w:rPr>
-              <w:t>00</w:t>
-            </w:r>
-            <w:r>
-              <w:rPr>
-                <w:rFonts w:asciiTheme="minorHAnsi" w:hAnsiTheme="minorHAnsi" w:cstheme="minorHAnsi"/>
-              </w:rPr>
-              <w:t xml:space="preserve">AM </w:t>
+              <w:t xml:space="preserve">Recorded Session Topic </w:t>
             </w:r>
           </w:p>
         </w:tc>
@@ -1899,19 +1944,6 @@
                 <w:rFonts w:asciiTheme="minorHAnsi" w:hAnsiTheme="minorHAnsi" w:cstheme="minorHAnsi"/>
               </w:rPr>
               <w:t>Live Session</w:t>
-            </w:r>
-          </w:p>
-          <w:p>
-            <w:pPr>
-              <w:rPr>
-                <w:rFonts w:asciiTheme="minorHAnsi" w:hAnsiTheme="minorHAnsi" w:cstheme="minorHAnsi"/>
-              </w:rPr>
-            </w:pPr>
-            <w:r>
-              <w:rPr>
-                <w:rFonts w:asciiTheme="minorHAnsi" w:hAnsiTheme="minorHAnsi" w:cstheme="minorHAnsi"/>
-              </w:rPr>
-              <w:t>2pm EST</w:t>
             </w:r>
           </w:p>
         </w:tc>
@@ -2458,6 +2490,7 @@
           <w:i/>
           <w:iCs/>
         </w:rPr>
+        <w:lastRenderedPageBreak/>
         <w:t>* Details will be shared in class</w:t>
       </w:r>
     </w:p>
@@ -2472,7 +2505,7 @@
 </file>
 
 <file path=word/numbering.xml><?xml version="1.0" encoding="utf-8"?>
-<w:numbering xmlns:wpc="http://schemas.microsoft.com/office/word/2010/wordprocessingCanvas" xmlns:cx="http://schemas.microsoft.com/office/drawing/2014/chartex" xmlns:cx1="http://schemas.microsoft.com/office/drawing/2015/9/8/chartex" xmlns:cx2="http://schemas.microsoft.com/office/drawing/2015/10/21/chartex" xmlns:cx3="http://schemas.microsoft.com/office/drawing/2016/5/9/chartex" xmlns:cx4="http://schemas.microsoft.com/office/drawing/2016/5/10/chartex" xmlns:cx5="http://schemas.microsoft.com/office/drawing/2016/5/11/chartex" xmlns:cx6="http://schemas.microsoft.com/office/drawing/2016/5/12/chartex" xmlns:cx7="http://schemas.microsoft.com/office/drawing/2016/5/13/chartex" xmlns:cx8="http://schemas.microsoft.com/office/drawing/2016/5/14/chartex" xmlns:mc="http://schemas.openxmlformats.org/markup-compatibility/2006" xmlns:aink="http://schemas.microsoft.com/office/drawing/2016/ink" xmlns:am3d="http://schemas.microsoft.com/office/drawing/2017/model3d" xmlns:o="urn:schemas-microsoft-com:office:office" xmlns:r="http://schemas.openxmlformats.org/officeDocument/2006/relationships" xmlns:m="http://schemas.openxmlformats.org/officeDocument/2006/math" xmlns:v="urn:schemas-microsoft-com:vml" xmlns:wp14="http://schemas.microsoft.com/office/word/2010/wordprocessingDrawing" xmlns:wp="http://schemas.openxmlformats.org/drawingml/2006/wordprocessingDrawing" xmlns:w10="urn:schemas-microsoft-com:office:word" xmlns:w="http://schemas.openxmlformats.org/wordprocessingml/2006/main" xmlns:w14="http://schemas.microsoft.com/office/word/2010/wordml" xmlns:w15="http://schemas.microsoft.com/office/word/2012/wordml" xmlns:w16cex="http://schemas.microsoft.com/office/word/2018/wordml/cex" xmlns:w16cid="http://schemas.microsoft.com/office/word/2016/wordml/cid" xmlns:w16="http://schemas.microsoft.com/office/word/2018/wordml" xmlns:w16se="http://schemas.microsoft.com/office/word/2015/wordml/symex" xmlns:wpg="http://schemas.microsoft.com/office/word/2010/wordprocessingGroup" xmlns:wpi="http://schemas.microsoft.com/office/word/2010/wordprocessingInk" xmlns:wne="http://schemas.microsoft.com/office/word/2006/wordml" xmlns:wps="http://schemas.microsoft.com/office/word/2010/wordprocessingShape" mc:Ignorable="w14 w15 w16se w16cid w16 w16cex wp14">
+<w:numbering xmlns:wpc="http://schemas.microsoft.com/office/word/2010/wordprocessingCanvas" xmlns:cx="http://schemas.microsoft.com/office/drawing/2014/chartex" xmlns:cx1="http://schemas.microsoft.com/office/drawing/2015/9/8/chartex" xmlns:cx2="http://schemas.microsoft.com/office/drawing/2015/10/21/chartex" xmlns:cx3="http://schemas.microsoft.com/office/drawing/2016/5/9/chartex" xmlns:cx4="http://schemas.microsoft.com/office/drawing/2016/5/10/chartex" xmlns:cx5="http://schemas.microsoft.com/office/drawing/2016/5/11/chartex" xmlns:cx6="http://schemas.microsoft.com/office/drawing/2016/5/12/chartex" xmlns:cx7="http://schemas.microsoft.com/office/drawing/2016/5/13/chartex" xmlns:cx8="http://schemas.microsoft.com/office/drawing/2016/5/14/chartex" xmlns:mc="http://schemas.openxmlformats.org/markup-compatibility/2006" xmlns:aink="http://schemas.microsoft.com/office/drawing/2016/ink" xmlns:am3d="http://schemas.microsoft.com/office/drawing/2017/model3d" xmlns:o="urn:schemas-microsoft-com:office:office" xmlns:r="http://schemas.openxmlformats.org/officeDocument/2006/relationships" xmlns:m="http://schemas.openxmlformats.org/officeDocument/2006/math" xmlns:v="urn:schemas-microsoft-com:vml" xmlns:wp14="http://schemas.microsoft.com/office/word/2010/wordprocessingDrawing" xmlns:wp="http://schemas.openxmlformats.org/drawingml/2006/wordprocessingDrawing" xmlns:w10="urn:schemas-microsoft-com:office:word" xmlns:w="http://schemas.openxmlformats.org/wordprocessingml/2006/main" xmlns:w14="http://schemas.microsoft.com/office/word/2010/wordml" xmlns:w15="http://schemas.microsoft.com/office/word/2012/wordml" xmlns:w16cex="http://schemas.microsoft.com/office/word/2018/wordml/cex" xmlns:w16cid="http://schemas.microsoft.com/office/word/2016/wordml/cid" xmlns:w16="http://schemas.microsoft.com/office/word/2018/wordml" xmlns:w16sdtdh="http://schemas.microsoft.com/office/word/2020/wordml/sdtdatahash" xmlns:w16se="http://schemas.microsoft.com/office/word/2015/wordml/symex" xmlns:wpg="http://schemas.microsoft.com/office/word/2010/wordprocessingGroup" xmlns:wpi="http://schemas.microsoft.com/office/word/2010/wordprocessingInk" xmlns:wne="http://schemas.microsoft.com/office/word/2006/wordml" xmlns:wps="http://schemas.microsoft.com/office/word/2010/wordprocessingShape" mc:Ignorable="w14 w15 w16se w16cid w16 w16cex w16sdtdh wp14">
   <w:abstractNum w:abstractNumId="0" w15:restartNumberingAfterBreak="0">
     <w:nsid w:val="0A422669"/>
     <w:multiLevelType w:val="hybridMultilevel"/>
@@ -4086,7 +4119,7 @@
 </file>
 
 <file path=word/styles.xml><?xml version="1.0" encoding="utf-8"?>
-<w:styles xmlns:mc="http://schemas.openxmlformats.org/markup-compatibility/2006" xmlns:r="http://schemas.openxmlformats.org/officeDocument/2006/relationships" xmlns:w="http://schemas.openxmlformats.org/wordprocessingml/2006/main" xmlns:w14="http://schemas.microsoft.com/office/word/2010/wordml" xmlns:w15="http://schemas.microsoft.com/office/word/2012/wordml" xmlns:w16cex="http://schemas.microsoft.com/office/word/2018/wordml/cex" xmlns:w16cid="http://schemas.microsoft.com/office/word/2016/wordml/cid" xmlns:w16="http://schemas.microsoft.com/office/word/2018/wordml" xmlns:w16se="http://schemas.microsoft.com/office/word/2015/wordml/symex" mc:Ignorable="w14 w15 w16se w16cid w16 w16cex">
+<w:styles xmlns:mc="http://schemas.openxmlformats.org/markup-compatibility/2006" xmlns:r="http://schemas.openxmlformats.org/officeDocument/2006/relationships" xmlns:w="http://schemas.openxmlformats.org/wordprocessingml/2006/main" xmlns:w14="http://schemas.microsoft.com/office/word/2010/wordml" xmlns:w15="http://schemas.microsoft.com/office/word/2012/wordml" xmlns:w16cex="http://schemas.microsoft.com/office/word/2018/wordml/cex" xmlns:w16cid="http://schemas.microsoft.com/office/word/2016/wordml/cid" xmlns:w16="http://schemas.microsoft.com/office/word/2018/wordml" xmlns:w16sdtdh="http://schemas.microsoft.com/office/word/2020/wordml/sdtdatahash" xmlns:w16se="http://schemas.microsoft.com/office/word/2015/wordml/symex" mc:Ignorable="w14 w15 w16se w16cid w16 w16cex w16sdtdh">
   <w:docDefaults>
     <w:rPrDefault>
       <w:rPr>
@@ -4760,6 +4793,18 @@
       <w:shd w:val="clear" w:color="auto" w:fill="E6E6E6"/>
     </w:rPr>
   </w:style>
+  <w:style w:type="character" w:styleId="UnresolvedMention">
+    <w:name w:val="Unresolved Mention"/>
+    <w:basedOn w:val="DefaultParagraphFont"/>
+    <w:uiPriority w:val="99"/>
+    <w:semiHidden/>
+    <w:unhideWhenUsed/>
+    <w:rsid w:val="00FB74F4"/>
+    <w:rPr>
+      <w:color w:val="605E5C"/>
+      <w:shd w:val="clear" w:color="auto" w:fill="E1DFDD"/>
+    </w:rPr>
+  </w:style>
 </w:styles>
 </file>
 

</xml_diff>

<commit_message>
small leaflet chg due to javascript issue
</commit_message>
<xml_diff>
--- a/GSERM_NLP_syllabus_remote.docx
+++ b/GSERM_NLP_syllabus_remote.docx
@@ -1,6 +1,6 @@
 
 <file path=word/document.xml><?xml version="1.0" encoding="utf-8"?>
-<w:document xmlns:wpc="http://schemas.microsoft.com/office/word/2010/wordprocessingCanvas" xmlns:cx="http://schemas.microsoft.com/office/drawing/2014/chartex" xmlns:cx1="http://schemas.microsoft.com/office/drawing/2015/9/8/chartex" xmlns:cx2="http://schemas.microsoft.com/office/drawing/2015/10/21/chartex" xmlns:cx3="http://schemas.microsoft.com/office/drawing/2016/5/9/chartex" xmlns:cx4="http://schemas.microsoft.com/office/drawing/2016/5/10/chartex" xmlns:cx5="http://schemas.microsoft.com/office/drawing/2016/5/11/chartex" xmlns:cx6="http://schemas.microsoft.com/office/drawing/2016/5/12/chartex" xmlns:cx7="http://schemas.microsoft.com/office/drawing/2016/5/13/chartex" xmlns:cx8="http://schemas.microsoft.com/office/drawing/2016/5/14/chartex" xmlns:mc="http://schemas.openxmlformats.org/markup-compatibility/2006" xmlns:aink="http://schemas.microsoft.com/office/drawing/2016/ink" xmlns:am3d="http://schemas.microsoft.com/office/drawing/2017/model3d" xmlns:o="urn:schemas-microsoft-com:office:office" xmlns:r="http://schemas.openxmlformats.org/officeDocument/2006/relationships" xmlns:m="http://schemas.openxmlformats.org/officeDocument/2006/math" xmlns:v="urn:schemas-microsoft-com:vml" xmlns:wp14="http://schemas.microsoft.com/office/word/2010/wordprocessingDrawing" xmlns:wp="http://schemas.openxmlformats.org/drawingml/2006/wordprocessingDrawing" xmlns:w10="urn:schemas-microsoft-com:office:word" xmlns:w="http://schemas.openxmlformats.org/wordprocessingml/2006/main" xmlns:w14="http://schemas.microsoft.com/office/word/2010/wordml" xmlns:w15="http://schemas.microsoft.com/office/word/2012/wordml" xmlns:w16cex="http://schemas.microsoft.com/office/word/2018/wordml/cex" xmlns:w16cid="http://schemas.microsoft.com/office/word/2016/wordml/cid" xmlns:w16="http://schemas.microsoft.com/office/word/2018/wordml" xmlns:w16sdtdh="http://schemas.microsoft.com/office/word/2020/wordml/sdtdatahash" xmlns:w16se="http://schemas.microsoft.com/office/word/2015/wordml/symex" xmlns:wpg="http://schemas.microsoft.com/office/word/2010/wordprocessingGroup" xmlns:wpi="http://schemas.microsoft.com/office/word/2010/wordprocessingInk" xmlns:wne="http://schemas.microsoft.com/office/word/2006/wordml" xmlns:wps="http://schemas.microsoft.com/office/word/2010/wordprocessingShape" mc:Ignorable="w14 w15 w16se w16cid w16 w16cex w16sdtdh wp14">
+<w:document xmlns:wpc="http://schemas.microsoft.com/office/word/2010/wordprocessingCanvas" xmlns:cx="http://schemas.microsoft.com/office/drawing/2014/chartex" xmlns:cx1="http://schemas.microsoft.com/office/drawing/2015/9/8/chartex" xmlns:cx2="http://schemas.microsoft.com/office/drawing/2015/10/21/chartex" xmlns:cx3="http://schemas.microsoft.com/office/drawing/2016/5/9/chartex" xmlns:cx4="http://schemas.microsoft.com/office/drawing/2016/5/10/chartex" xmlns:cx5="http://schemas.microsoft.com/office/drawing/2016/5/11/chartex" xmlns:cx6="http://schemas.microsoft.com/office/drawing/2016/5/12/chartex" xmlns:cx7="http://schemas.microsoft.com/office/drawing/2016/5/13/chartex" xmlns:cx8="http://schemas.microsoft.com/office/drawing/2016/5/14/chartex" xmlns:mc="http://schemas.openxmlformats.org/markup-compatibility/2006" xmlns:aink="http://schemas.microsoft.com/office/drawing/2016/ink" xmlns:am3d="http://schemas.microsoft.com/office/drawing/2017/model3d" xmlns:o="urn:schemas-microsoft-com:office:office" xmlns:oel="http://schemas.microsoft.com/office/2019/extlst" xmlns:r="http://schemas.openxmlformats.org/officeDocument/2006/relationships" xmlns:m="http://schemas.openxmlformats.org/officeDocument/2006/math" xmlns:v="urn:schemas-microsoft-com:vml" xmlns:wp14="http://schemas.microsoft.com/office/word/2010/wordprocessingDrawing" xmlns:wp="http://schemas.openxmlformats.org/drawingml/2006/wordprocessingDrawing" xmlns:w10="urn:schemas-microsoft-com:office:word" xmlns:w="http://schemas.openxmlformats.org/wordprocessingml/2006/main" xmlns:w14="http://schemas.microsoft.com/office/word/2010/wordml" xmlns:w15="http://schemas.microsoft.com/office/word/2012/wordml" xmlns:w16cex="http://schemas.microsoft.com/office/word/2018/wordml/cex" xmlns:w16cid="http://schemas.microsoft.com/office/word/2016/wordml/cid" xmlns:w16="http://schemas.microsoft.com/office/word/2018/wordml" xmlns:w16sdtdh="http://schemas.microsoft.com/office/word/2020/wordml/sdtdatahash" xmlns:w16se="http://schemas.microsoft.com/office/word/2015/wordml/symex" xmlns:wpg="http://schemas.microsoft.com/office/word/2010/wordprocessingGroup" xmlns:wpi="http://schemas.microsoft.com/office/word/2010/wordprocessingInk" xmlns:wne="http://schemas.microsoft.com/office/word/2006/wordml" xmlns:wps="http://schemas.microsoft.com/office/word/2010/wordprocessingShape" mc:Ignorable="w14 w15 w16se w16cid w16 w16cex w16sdtdh wp14">
   <w:body>
     <w:p>
       <w:pPr>
@@ -956,38 +956,6 @@
         </w:rPr>
         <w:t xml:space="preserve">niversity’s code of Academic Integrity found </w:t>
       </w:r>
-      <w:r>
-        <w:fldChar w:fldCharType="begin"/>
-      </w:r>
-      <w:r>
-        <w:instrText xml:space="preserve"> HYPERLINK "https://www.unisg.ch/-/media/dateien/unisg/forschung</w:instrText>
-      </w:r>
-      <w:r>
-        <w:instrText xml:space="preserve">/forschen-an-der-hsg/ethikkommission/richtlinien-integrit%C3%A4t-wissenschaft20150224-en.pdf" </w:instrText>
-      </w:r>
-      <w:r>
-        <w:fldChar w:fldCharType="separate"/>
-      </w:r>
-      <w:r>
-        <w:rPr>
-          <w:rStyle w:val="Hyperlink"/>
-          <w:rFonts w:asciiTheme="minorHAnsi" w:hAnsiTheme="minorHAnsi" w:cstheme="minorHAnsi"/>
-        </w:rPr>
-        <w:t>here</w:t>
-      </w:r>
-      <w:r>
-        <w:rPr>
-          <w:rStyle w:val="Hyperlink"/>
-          <w:rFonts w:asciiTheme="minorHAnsi" w:hAnsiTheme="minorHAnsi" w:cstheme="minorHAnsi"/>
-        </w:rPr>
-        <w:fldChar w:fldCharType="end"/>
-      </w:r>
-      <w:r>
-        <w:rPr>
-          <w:rFonts w:asciiTheme="minorHAnsi" w:hAnsiTheme="minorHAnsi" w:cstheme="minorHAnsi"/>
-        </w:rPr>
-        <w:t xml:space="preserve"> for University of St Gallen and </w:t>
-      </w:r>
       <w:hyperlink r:id="rId8" w:history="1">
         <w:r>
           <w:rPr>
@@ -1001,6 +969,21 @@
         <w:rPr>
           <w:rFonts w:asciiTheme="minorHAnsi" w:hAnsiTheme="minorHAnsi" w:cstheme="minorHAnsi"/>
         </w:rPr>
+        <w:t xml:space="preserve"> for University of St Gallen and </w:t>
+      </w:r>
+      <w:hyperlink r:id="rId9" w:history="1">
+        <w:r>
+          <w:rPr>
+            <w:rStyle w:val="Hyperlink"/>
+            <w:rFonts w:asciiTheme="minorHAnsi" w:hAnsiTheme="minorHAnsi" w:cstheme="minorHAnsi"/>
+          </w:rPr>
+          <w:t>here</w:t>
+        </w:r>
+      </w:hyperlink>
+      <w:r>
+        <w:rPr>
+          <w:rFonts w:asciiTheme="minorHAnsi" w:hAnsiTheme="minorHAnsi" w:cstheme="minorHAnsi"/>
+        </w:rPr>
         <w:t xml:space="preserve"> for the University of Ljubljana.</w:t>
       </w:r>
       <w:r>
@@ -1217,13 +1200,13 @@
         <w:rPr>
           <w:rFonts w:asciiTheme="minorHAnsi" w:hAnsiTheme="minorHAnsi" w:cstheme="minorHAnsi"/>
         </w:rPr>
-        <w:t>four “homework challenges” reviewing the prior day’s lecture, and a text mining case study requiring both PowerPoint and a code submission due J</w:t>
-      </w:r>
-      <w:r>
-        <w:rPr>
-          <w:rFonts w:asciiTheme="minorHAnsi" w:hAnsiTheme="minorHAnsi" w:cstheme="minorHAnsi"/>
-        </w:rPr>
-        <w:t>anuary 21</w:t>
+        <w:t xml:space="preserve">four “homework challenges” reviewing the prior day’s lecture, and a text mining case study requiring both PowerPoint and a code submission due </w:t>
+      </w:r>
+      <w:r>
+        <w:rPr>
+          <w:rFonts w:asciiTheme="minorHAnsi" w:hAnsiTheme="minorHAnsi" w:cstheme="minorHAnsi"/>
+        </w:rPr>
+        <w:t>June 27</w:t>
       </w:r>
       <w:r>
         <w:rPr>
@@ -1825,9 +1808,9 @@
         </w:rPr>
         <w:lastRenderedPageBreak/>
         <w:drawing>
-          <wp:inline distT="0" distB="0" distL="0" distR="0" wp14:anchorId="61D69199" wp14:editId="0A3EBB9F">
-            <wp:extent cx="5943600" cy="2542540"/>
-            <wp:effectExtent l="0" t="0" r="0" b="0"/>
+          <wp:inline distT="0" distB="0" distL="0" distR="0" wp14:anchorId="61D69199" wp14:editId="7C27FA0D">
+            <wp:extent cx="5511800" cy="2357826"/>
+            <wp:effectExtent l="0" t="0" r="0" b="4445"/>
             <wp:docPr id="2" name="Picture 2" descr="A screenshot of text&#10;&#10;Description automatically generated"/>
             <wp:cNvGraphicFramePr>
               <a:graphicFrameLocks xmlns:a="http://schemas.openxmlformats.org/drawingml/2006/main" noChangeAspect="1"/>
@@ -1840,7 +1823,7 @@
                     <pic:cNvPicPr/>
                   </pic:nvPicPr>
                   <pic:blipFill>
-                    <a:blip r:embed="rId9">
+                    <a:blip r:embed="rId10" cstate="print">
                       <a:extLst>
                         <a:ext uri="{28A0092B-C50C-407E-A947-70E740481C1C}">
                           <a14:useLocalDpi xmlns:a14="http://schemas.microsoft.com/office/drawing/2010/main" val="0"/>
@@ -1854,7 +1837,7 @@
                   <pic:spPr>
                     <a:xfrm>
                       <a:off x="0" y="0"/>
-                      <a:ext cx="5943600" cy="2542540"/>
+                      <a:ext cx="5529548" cy="2365418"/>
                     </a:xfrm>
                     <a:prstGeom prst="rect">
                       <a:avLst/>
@@ -1877,7 +1860,19 @@
         <w:rPr>
           <w:rFonts w:asciiTheme="minorHAnsi" w:hAnsiTheme="minorHAnsi" w:cstheme="minorHAnsi"/>
         </w:rPr>
-        <w:t>The basic schedule is below.  However, deviations and changes will occur to improve learning.  Further there is an optional lab after Monday for students to bring individual questions related to their specific work, or other inquiries.</w:t>
+        <w:t xml:space="preserve">The basic schedule is below.  However, deviations and changes will occur to improve learning.  Further there is an optional </w:t>
+      </w:r>
+      <w:r>
+        <w:rPr>
+          <w:rFonts w:asciiTheme="minorHAnsi" w:hAnsiTheme="minorHAnsi" w:cstheme="minorHAnsi"/>
+        </w:rPr>
+        <w:t xml:space="preserve">lab on specific days </w:t>
+      </w:r>
+      <w:r>
+        <w:rPr>
+          <w:rFonts w:asciiTheme="minorHAnsi" w:hAnsiTheme="minorHAnsi" w:cstheme="minorHAnsi"/>
+        </w:rPr>
+        <w:t>for students to bring individual questions related to their specific work, or other inquiries.</w:t>
       </w:r>
     </w:p>
     <w:tbl>
@@ -2490,7 +2485,6 @@
           <w:i/>
           <w:iCs/>
         </w:rPr>
-        <w:lastRenderedPageBreak/>
         <w:t>* Details will be shared in class</w:t>
       </w:r>
     </w:p>
@@ -2505,7 +2499,7 @@
 </file>
 
 <file path=word/numbering.xml><?xml version="1.0" encoding="utf-8"?>
-<w:numbering xmlns:wpc="http://schemas.microsoft.com/office/word/2010/wordprocessingCanvas" xmlns:cx="http://schemas.microsoft.com/office/drawing/2014/chartex" xmlns:cx1="http://schemas.microsoft.com/office/drawing/2015/9/8/chartex" xmlns:cx2="http://schemas.microsoft.com/office/drawing/2015/10/21/chartex" xmlns:cx3="http://schemas.microsoft.com/office/drawing/2016/5/9/chartex" xmlns:cx4="http://schemas.microsoft.com/office/drawing/2016/5/10/chartex" xmlns:cx5="http://schemas.microsoft.com/office/drawing/2016/5/11/chartex" xmlns:cx6="http://schemas.microsoft.com/office/drawing/2016/5/12/chartex" xmlns:cx7="http://schemas.microsoft.com/office/drawing/2016/5/13/chartex" xmlns:cx8="http://schemas.microsoft.com/office/drawing/2016/5/14/chartex" xmlns:mc="http://schemas.openxmlformats.org/markup-compatibility/2006" xmlns:aink="http://schemas.microsoft.com/office/drawing/2016/ink" xmlns:am3d="http://schemas.microsoft.com/office/drawing/2017/model3d" xmlns:o="urn:schemas-microsoft-com:office:office" xmlns:r="http://schemas.openxmlformats.org/officeDocument/2006/relationships" xmlns:m="http://schemas.openxmlformats.org/officeDocument/2006/math" xmlns:v="urn:schemas-microsoft-com:vml" xmlns:wp14="http://schemas.microsoft.com/office/word/2010/wordprocessingDrawing" xmlns:wp="http://schemas.openxmlformats.org/drawingml/2006/wordprocessingDrawing" xmlns:w10="urn:schemas-microsoft-com:office:word" xmlns:w="http://schemas.openxmlformats.org/wordprocessingml/2006/main" xmlns:w14="http://schemas.microsoft.com/office/word/2010/wordml" xmlns:w15="http://schemas.microsoft.com/office/word/2012/wordml" xmlns:w16cex="http://schemas.microsoft.com/office/word/2018/wordml/cex" xmlns:w16cid="http://schemas.microsoft.com/office/word/2016/wordml/cid" xmlns:w16="http://schemas.microsoft.com/office/word/2018/wordml" xmlns:w16sdtdh="http://schemas.microsoft.com/office/word/2020/wordml/sdtdatahash" xmlns:w16se="http://schemas.microsoft.com/office/word/2015/wordml/symex" xmlns:wpg="http://schemas.microsoft.com/office/word/2010/wordprocessingGroup" xmlns:wpi="http://schemas.microsoft.com/office/word/2010/wordprocessingInk" xmlns:wne="http://schemas.microsoft.com/office/word/2006/wordml" xmlns:wps="http://schemas.microsoft.com/office/word/2010/wordprocessingShape" mc:Ignorable="w14 w15 w16se w16cid w16 w16cex w16sdtdh wp14">
+<w:numbering xmlns:wpc="http://schemas.microsoft.com/office/word/2010/wordprocessingCanvas" xmlns:cx="http://schemas.microsoft.com/office/drawing/2014/chartex" xmlns:cx1="http://schemas.microsoft.com/office/drawing/2015/9/8/chartex" xmlns:cx2="http://schemas.microsoft.com/office/drawing/2015/10/21/chartex" xmlns:cx3="http://schemas.microsoft.com/office/drawing/2016/5/9/chartex" xmlns:cx4="http://schemas.microsoft.com/office/drawing/2016/5/10/chartex" xmlns:cx5="http://schemas.microsoft.com/office/drawing/2016/5/11/chartex" xmlns:cx6="http://schemas.microsoft.com/office/drawing/2016/5/12/chartex" xmlns:cx7="http://schemas.microsoft.com/office/drawing/2016/5/13/chartex" xmlns:cx8="http://schemas.microsoft.com/office/drawing/2016/5/14/chartex" xmlns:mc="http://schemas.openxmlformats.org/markup-compatibility/2006" xmlns:aink="http://schemas.microsoft.com/office/drawing/2016/ink" xmlns:am3d="http://schemas.microsoft.com/office/drawing/2017/model3d" xmlns:o="urn:schemas-microsoft-com:office:office" xmlns:oel="http://schemas.microsoft.com/office/2019/extlst" xmlns:r="http://schemas.openxmlformats.org/officeDocument/2006/relationships" xmlns:m="http://schemas.openxmlformats.org/officeDocument/2006/math" xmlns:v="urn:schemas-microsoft-com:vml" xmlns:wp14="http://schemas.microsoft.com/office/word/2010/wordprocessingDrawing" xmlns:wp="http://schemas.openxmlformats.org/drawingml/2006/wordprocessingDrawing" xmlns:w10="urn:schemas-microsoft-com:office:word" xmlns:w="http://schemas.openxmlformats.org/wordprocessingml/2006/main" xmlns:w14="http://schemas.microsoft.com/office/word/2010/wordml" xmlns:w15="http://schemas.microsoft.com/office/word/2012/wordml" xmlns:w16cex="http://schemas.microsoft.com/office/word/2018/wordml/cex" xmlns:w16cid="http://schemas.microsoft.com/office/word/2016/wordml/cid" xmlns:w16="http://schemas.microsoft.com/office/word/2018/wordml" xmlns:w16sdtdh="http://schemas.microsoft.com/office/word/2020/wordml/sdtdatahash" xmlns:w16se="http://schemas.microsoft.com/office/word/2015/wordml/symex" xmlns:wpg="http://schemas.microsoft.com/office/word/2010/wordprocessingGroup" xmlns:wpi="http://schemas.microsoft.com/office/word/2010/wordprocessingInk" xmlns:wne="http://schemas.microsoft.com/office/word/2006/wordml" xmlns:wps="http://schemas.microsoft.com/office/word/2010/wordprocessingShape" mc:Ignorable="w14 w15 w16se w16cid w16 w16cex w16sdtdh wp14">
   <w:abstractNum w:abstractNumId="0" w15:restartNumberingAfterBreak="0">
     <w:nsid w:val="0A422669"/>
     <w:multiLevelType w:val="hybridMultilevel"/>
@@ -4073,46 +4067,46 @@
       </w:rPr>
     </w:lvl>
   </w:abstractNum>
-  <w:num w:numId="1">
+  <w:num w:numId="1" w16cid:durableId="1086460091">
     <w:abstractNumId w:val="2"/>
   </w:num>
-  <w:num w:numId="2">
+  <w:num w:numId="2" w16cid:durableId="34738821">
     <w:abstractNumId w:val="4"/>
   </w:num>
-  <w:num w:numId="3">
+  <w:num w:numId="3" w16cid:durableId="1969509784">
     <w:abstractNumId w:val="3"/>
   </w:num>
-  <w:num w:numId="4">
+  <w:num w:numId="4" w16cid:durableId="1124077626">
     <w:abstractNumId w:val="0"/>
   </w:num>
-  <w:num w:numId="5">
+  <w:num w:numId="5" w16cid:durableId="817958463">
     <w:abstractNumId w:val="1"/>
   </w:num>
-  <w:num w:numId="6">
+  <w:num w:numId="6" w16cid:durableId="330449095">
     <w:abstractNumId w:val="10"/>
   </w:num>
-  <w:num w:numId="7">
+  <w:num w:numId="7" w16cid:durableId="929192850">
     <w:abstractNumId w:val="9"/>
   </w:num>
-  <w:num w:numId="8">
+  <w:num w:numId="8" w16cid:durableId="960184213">
     <w:abstractNumId w:val="8"/>
   </w:num>
-  <w:num w:numId="9">
+  <w:num w:numId="9" w16cid:durableId="208957883">
     <w:abstractNumId w:val="11"/>
   </w:num>
-  <w:num w:numId="10">
+  <w:num w:numId="10" w16cid:durableId="471096709">
     <w:abstractNumId w:val="13"/>
   </w:num>
-  <w:num w:numId="11">
+  <w:num w:numId="11" w16cid:durableId="98644651">
     <w:abstractNumId w:val="7"/>
   </w:num>
-  <w:num w:numId="12">
+  <w:num w:numId="12" w16cid:durableId="1724980581">
     <w:abstractNumId w:val="12"/>
   </w:num>
-  <w:num w:numId="13">
+  <w:num w:numId="13" w16cid:durableId="1353923409">
     <w:abstractNumId w:val="6"/>
   </w:num>
-  <w:num w:numId="14">
+  <w:num w:numId="14" w16cid:durableId="1033964385">
     <w:abstractNumId w:val="5"/>
   </w:num>
 </w:numbering>

</xml_diff>